<commit_message>
R narkdown file updated
</commit_message>
<xml_diff>
--- a/manuscript/Bahn ms-outline_MB.docx
+++ b/manuscript/Bahn ms-outline_MB.docx
@@ -9,6 +9,8 @@
           <w:b/>
         </w:rPr>
       </w:pPr>
+      <w:bookmarkStart w:id="0" w:name="OLE_LINK1"/>
+      <w:bookmarkStart w:id="1" w:name="OLE_LINK2"/>
       <w:r>
         <w:rPr>
           <w:b/>
@@ -70,6 +72,12 @@
         <w:t>1</w:t>
       </w:r>
       <w:r>
+        <w:rPr>
+          <w:vertAlign w:val="superscript"/>
+        </w:rPr>
+        <w:t>*</w:t>
+      </w:r>
+      <w:r>
         <w:t xml:space="preserve"> </w:t>
       </w:r>
       <w:r>
@@ -89,8 +97,6 @@
       <w:pPr>
         <w:spacing w:line="480" w:lineRule="auto"/>
       </w:pPr>
-      <w:bookmarkStart w:id="0" w:name="_GoBack"/>
-      <w:bookmarkEnd w:id="0"/>
     </w:p>
     <w:p>
       <w:pPr>
@@ -164,6 +170,8 @@
         <w:t xml:space="preserve"> …</w:t>
       </w:r>
     </w:p>
+    <w:bookmarkEnd w:id="0"/>
+    <w:bookmarkEnd w:id="1"/>
     <w:p>
       <w:pPr>
         <w:spacing w:line="480" w:lineRule="auto"/>
@@ -252,11 +260,11 @@
       <w:pPr>
         <w:spacing w:line="480" w:lineRule="auto"/>
         <w:rPr>
-          <w:ins w:id="1" w:author="Bahn, Michael" w:date="2013-10-22T12:14:00Z"/>
+          <w:ins w:id="2" w:author="Bahn, Michael" w:date="2013-10-22T12:14:00Z"/>
           <w:i/>
         </w:rPr>
       </w:pPr>
-      <w:ins w:id="2" w:author="Bahn, Michael" w:date="2013-10-22T13:07:00Z">
+      <w:ins w:id="3" w:author="Bahn, Michael" w:date="2013-10-22T13:07:00Z">
         <w:r>
           <w:rPr>
             <w:i/>
@@ -264,7 +272,7 @@
           <w:t>(</w:t>
         </w:r>
       </w:ins>
-      <w:ins w:id="3" w:author="Bahn, Michael" w:date="2013-10-22T12:14:00Z">
+      <w:ins w:id="4" w:author="Bahn, Michael" w:date="2013-10-22T12:14:00Z">
         <w:r>
           <w:rPr>
             <w:i/>
@@ -272,7 +280,7 @@
           <w:t>Outline</w:t>
         </w:r>
       </w:ins>
-      <w:ins w:id="4" w:author="Bahn, Michael" w:date="2013-10-22T13:25:00Z">
+      <w:ins w:id="5" w:author="Bahn, Michael" w:date="2013-10-22T13:25:00Z">
         <w:r>
           <w:rPr>
             <w:i/>
@@ -291,30 +299,30 @@
         <w:spacing w:line="480" w:lineRule="auto"/>
         <w:jc w:val="both"/>
         <w:rPr>
-          <w:ins w:id="5" w:author="Bahn, Michael" w:date="2013-10-22T12:58:00Z"/>
-        </w:rPr>
-      </w:pPr>
-      <w:ins w:id="6" w:author="Bahn, Michael" w:date="2013-10-22T12:14:00Z">
+          <w:ins w:id="6" w:author="Bahn, Michael" w:date="2013-10-22T12:58:00Z"/>
+        </w:rPr>
+      </w:pPr>
+      <w:ins w:id="7" w:author="Bahn, Michael" w:date="2013-10-22T12:14:00Z">
         <w:r>
           <w:t xml:space="preserve">SR is </w:t>
         </w:r>
       </w:ins>
-      <w:ins w:id="7" w:author="Bahn, Michael" w:date="2013-10-22T12:57:00Z">
+      <w:ins w:id="8" w:author="Bahn, Michael" w:date="2013-10-22T12:57:00Z">
         <w:r>
           <w:t>an important flux with a high spatial and temporal variability</w:t>
         </w:r>
       </w:ins>
-      <w:ins w:id="8" w:author="Bahn, Michael" w:date="2013-10-22T13:27:00Z">
+      <w:ins w:id="9" w:author="Bahn, Michael" w:date="2013-10-22T13:27:00Z">
         <w:r>
           <w:t xml:space="preserve"> (Refs)</w:t>
         </w:r>
       </w:ins>
-      <w:ins w:id="9" w:author="Bahn, Michael" w:date="2013-10-22T12:58:00Z">
+      <w:ins w:id="10" w:author="Bahn, Michael" w:date="2013-10-22T12:58:00Z">
         <w:r>
           <w:t>.</w:t>
         </w:r>
       </w:ins>
-      <w:ins w:id="10" w:author="Bahn, Michael" w:date="2013-10-22T13:10:00Z">
+      <w:ins w:id="11" w:author="Bahn, Michael" w:date="2013-10-22T13:10:00Z">
         <w:r>
           <w:t xml:space="preserve"> </w:t>
         </w:r>
@@ -330,26 +338,26 @@
         <w:spacing w:line="480" w:lineRule="auto"/>
         <w:jc w:val="both"/>
         <w:rPr>
-          <w:ins w:id="11" w:author="Bahn, Michael" w:date="2013-10-22T13:04:00Z"/>
-        </w:rPr>
-      </w:pPr>
-      <w:ins w:id="12" w:author="Bahn, Michael" w:date="2013-10-22T12:58:00Z">
+          <w:ins w:id="12" w:author="Bahn, Michael" w:date="2013-10-22T13:04:00Z"/>
+        </w:rPr>
+      </w:pPr>
+      <w:ins w:id="13" w:author="Bahn, Michael" w:date="2013-10-22T12:58:00Z">
         <w:r>
           <w:t xml:space="preserve">It has been shown </w:t>
         </w:r>
       </w:ins>
-      <w:ins w:id="13" w:author="Bahn, Michael" w:date="2013-10-22T12:59:00Z">
+      <w:ins w:id="14" w:author="Bahn, Michael" w:date="2013-10-22T12:59:00Z">
         <w:r>
           <w:t xml:space="preserve">on a global dataset </w:t>
         </w:r>
       </w:ins>
-      <w:ins w:id="14" w:author="Bahn, Michael" w:date="2013-10-22T12:58:00Z">
+      <w:ins w:id="15" w:author="Bahn, Michael" w:date="2013-10-22T12:58:00Z">
         <w:r>
           <w:t xml:space="preserve">that </w:t>
         </w:r>
       </w:ins>
       <w:proofErr w:type="spellStart"/>
-      <w:ins w:id="15" w:author="Bahn, Michael" w:date="2013-10-22T12:59:00Z">
+      <w:ins w:id="16" w:author="Bahn, Michael" w:date="2013-10-22T12:59:00Z">
         <w:r>
           <w:t>SRannual</w:t>
         </w:r>
@@ -366,47 +374,47 @@
           <w:t xml:space="preserve"> (Bahn et al. 2010), which could </w:t>
         </w:r>
       </w:ins>
-      <w:ins w:id="16" w:author="Bahn, Michael" w:date="2013-10-22T13:01:00Z">
+      <w:ins w:id="17" w:author="Bahn, Michael" w:date="2013-10-22T13:01:00Z">
         <w:r>
           <w:t xml:space="preserve">provide an important constraint </w:t>
         </w:r>
       </w:ins>
-      <w:ins w:id="17" w:author="Bahn, Michael" w:date="2013-10-22T13:02:00Z">
+      <w:ins w:id="18" w:author="Bahn, Michael" w:date="2013-10-22T13:02:00Z">
         <w:r>
           <w:t xml:space="preserve">when assessing </w:t>
         </w:r>
       </w:ins>
-      <w:ins w:id="18" w:author="Bahn, Michael" w:date="2013-10-22T15:57:00Z">
+      <w:ins w:id="19" w:author="Bahn, Michael" w:date="2013-10-22T15:57:00Z">
         <w:r>
           <w:t>the</w:t>
         </w:r>
       </w:ins>
-      <w:ins w:id="19" w:author="Bahn, Michael" w:date="2013-10-22T13:02:00Z">
+      <w:ins w:id="20" w:author="Bahn, Michael" w:date="2013-10-22T13:02:00Z">
         <w:r>
           <w:t xml:space="preserve"> spatial variability</w:t>
         </w:r>
       </w:ins>
-      <w:ins w:id="20" w:author="Bahn, Michael" w:date="2013-10-22T13:28:00Z">
+      <w:ins w:id="21" w:author="Bahn, Michael" w:date="2013-10-22T13:28:00Z">
         <w:r>
           <w:t xml:space="preserve"> </w:t>
         </w:r>
       </w:ins>
-      <w:ins w:id="21" w:author="Bahn, Michael" w:date="2013-10-22T15:57:00Z">
+      <w:ins w:id="22" w:author="Bahn, Michael" w:date="2013-10-22T15:57:00Z">
         <w:r>
           <w:t xml:space="preserve">of SR </w:t>
         </w:r>
       </w:ins>
-      <w:ins w:id="22" w:author="Bahn, Michael" w:date="2013-10-22T13:28:00Z">
+      <w:ins w:id="23" w:author="Bahn, Michael" w:date="2013-10-22T13:28:00Z">
         <w:r>
           <w:t>across ecosystems, landscapes and regions</w:t>
         </w:r>
       </w:ins>
-      <w:ins w:id="23" w:author="Bahn, Michael" w:date="2013-10-22T13:02:00Z">
+      <w:ins w:id="24" w:author="Bahn, Michael" w:date="2013-10-22T13:02:00Z">
         <w:r>
           <w:t>.</w:t>
         </w:r>
       </w:ins>
-      <w:ins w:id="24" w:author="Bahn, Michael" w:date="2013-10-22T13:00:00Z">
+      <w:ins w:id="25" w:author="Bahn, Michael" w:date="2013-10-22T13:00:00Z">
         <w:r>
           <w:t xml:space="preserve"> </w:t>
         </w:r>
@@ -422,15 +430,15 @@
         <w:spacing w:line="480" w:lineRule="auto"/>
         <w:jc w:val="both"/>
         <w:rPr>
-          <w:ins w:id="25" w:author="Bahn, Michael" w:date="2013-10-22T13:07:00Z"/>
-        </w:rPr>
-      </w:pPr>
-      <w:ins w:id="26" w:author="Bahn, Michael" w:date="2013-10-22T13:04:00Z">
+          <w:ins w:id="26" w:author="Bahn, Michael" w:date="2013-10-22T13:07:00Z"/>
+        </w:rPr>
+      </w:pPr>
+      <w:ins w:id="27" w:author="Bahn, Michael" w:date="2013-10-22T13:04:00Z">
         <w:r>
           <w:t xml:space="preserve">While the </w:t>
         </w:r>
       </w:ins>
-      <w:ins w:id="27" w:author="Bahn, Michael" w:date="2013-10-22T13:05:00Z">
+      <w:ins w:id="28" w:author="Bahn, Michael" w:date="2013-10-22T13:05:00Z">
         <w:r>
           <w:t>suggested relations</w:t>
         </w:r>
@@ -454,72 +462,72 @@
           <w:t xml:space="preserve"> </w:t>
         </w:r>
       </w:ins>
-      <w:ins w:id="28" w:author="Bahn, Michael" w:date="2013-10-22T12:33:00Z">
+      <w:ins w:id="29" w:author="Bahn, Michael" w:date="2013-10-22T12:33:00Z">
         <w:r>
           <w:t xml:space="preserve">has been </w:t>
         </w:r>
       </w:ins>
-      <w:ins w:id="29" w:author="Bahn, Michael" w:date="2013-10-22T12:32:00Z">
+      <w:ins w:id="30" w:author="Bahn, Michael" w:date="2013-10-22T12:32:00Z">
         <w:r>
           <w:t xml:space="preserve">confirmed </w:t>
         </w:r>
       </w:ins>
-      <w:ins w:id="30" w:author="Bahn, Michael" w:date="2013-10-22T12:36:00Z">
+      <w:ins w:id="31" w:author="Bahn, Michael" w:date="2013-10-22T12:36:00Z">
         <w:r>
           <w:t>in comparative studies of</w:t>
         </w:r>
       </w:ins>
-      <w:ins w:id="31" w:author="Bahn, Michael" w:date="2013-10-22T12:33:00Z">
+      <w:ins w:id="32" w:author="Bahn, Michael" w:date="2013-10-22T12:33:00Z">
         <w:r>
           <w:t xml:space="preserve"> </w:t>
         </w:r>
       </w:ins>
-      <w:ins w:id="32" w:author="Bahn, Michael" w:date="2013-10-22T12:56:00Z">
+      <w:ins w:id="33" w:author="Bahn, Michael" w:date="2013-10-22T12:56:00Z">
         <w:r>
           <w:t xml:space="preserve">neighboring </w:t>
         </w:r>
       </w:ins>
-      <w:ins w:id="33" w:author="Bahn, Michael" w:date="2013-10-22T13:05:00Z">
+      <w:ins w:id="34" w:author="Bahn, Michael" w:date="2013-10-22T13:05:00Z">
         <w:r>
           <w:t>sites</w:t>
         </w:r>
       </w:ins>
-      <w:ins w:id="34" w:author="Bahn, Michael" w:date="2013-10-22T12:33:00Z">
+      <w:ins w:id="35" w:author="Bahn, Michael" w:date="2013-10-22T12:33:00Z">
         <w:r>
           <w:t xml:space="preserve"> (</w:t>
         </w:r>
       </w:ins>
-      <w:ins w:id="35" w:author="Bahn, Michael" w:date="2013-10-22T13:26:00Z">
+      <w:ins w:id="36" w:author="Bahn, Michael" w:date="2013-10-22T13:26:00Z">
         <w:r>
           <w:t xml:space="preserve">e.g. </w:t>
         </w:r>
       </w:ins>
-      <w:ins w:id="36" w:author="Bahn, Michael" w:date="2013-10-22T12:46:00Z">
+      <w:ins w:id="37" w:author="Bahn, Michael" w:date="2013-10-22T12:46:00Z">
         <w:r>
           <w:t xml:space="preserve">Litton et al. 2011, </w:t>
         </w:r>
       </w:ins>
-      <w:ins w:id="37" w:author="Bahn, Michael" w:date="2013-10-22T12:33:00Z">
+      <w:ins w:id="38" w:author="Bahn, Michael" w:date="2013-10-22T12:33:00Z">
         <w:r>
           <w:t>Oishi et al. 2013)</w:t>
         </w:r>
       </w:ins>
-      <w:ins w:id="38" w:author="Bahn, Michael" w:date="2013-10-22T13:06:00Z">
+      <w:ins w:id="39" w:author="Bahn, Michael" w:date="2013-10-22T13:06:00Z">
         <w:r>
           <w:t>, some important question</w:t>
         </w:r>
       </w:ins>
-      <w:ins w:id="39" w:author="Bahn, Michael" w:date="2013-10-22T13:26:00Z">
+      <w:ins w:id="40" w:author="Bahn, Michael" w:date="2013-10-22T13:26:00Z">
         <w:r>
           <w:t>s</w:t>
         </w:r>
       </w:ins>
-      <w:ins w:id="40" w:author="Bahn, Michael" w:date="2013-10-22T13:06:00Z">
+      <w:ins w:id="41" w:author="Bahn, Michael" w:date="2013-10-22T13:06:00Z">
         <w:r>
           <w:t xml:space="preserve"> still remain to be explored</w:t>
         </w:r>
       </w:ins>
-      <w:ins w:id="41" w:author="Bahn, Michael" w:date="2013-10-22T13:07:00Z">
+      <w:ins w:id="42" w:author="Bahn, Michael" w:date="2013-10-22T13:07:00Z">
         <w:r>
           <w:t>:</w:t>
         </w:r>
@@ -535,11 +543,11 @@
         <w:spacing w:line="480" w:lineRule="auto"/>
         <w:jc w:val="both"/>
         <w:rPr>
-          <w:ins w:id="42" w:author="Bahn, Michael" w:date="2013-10-22T13:16:00Z"/>
+          <w:ins w:id="43" w:author="Bahn, Michael" w:date="2013-10-22T13:16:00Z"/>
         </w:rPr>
       </w:pPr>
       <w:proofErr w:type="spellStart"/>
-      <w:ins w:id="43" w:author="Bahn, Michael" w:date="2013-10-22T13:07:00Z">
+      <w:ins w:id="44" w:author="Bahn, Michael" w:date="2013-10-22T13:07:00Z">
         <w:r>
           <w:t>SRmat</w:t>
         </w:r>
@@ -548,93 +556,93 @@
           <w:t xml:space="preserve"> may vary between seasons due to </w:t>
         </w:r>
       </w:ins>
-      <w:ins w:id="44" w:author="Bahn, Michael" w:date="2013-10-22T13:08:00Z">
+      <w:ins w:id="45" w:author="Bahn, Michael" w:date="2013-10-22T13:08:00Z">
         <w:r>
           <w:t>ph</w:t>
         </w:r>
       </w:ins>
-      <w:ins w:id="45" w:author="Bahn, Michael" w:date="2013-10-22T13:10:00Z">
+      <w:ins w:id="46" w:author="Bahn, Michael" w:date="2013-10-22T13:10:00Z">
         <w:r>
           <w:t>e</w:t>
         </w:r>
       </w:ins>
-      <w:ins w:id="46" w:author="Bahn, Michael" w:date="2013-10-22T13:08:00Z">
+      <w:ins w:id="47" w:author="Bahn, Michael" w:date="2013-10-22T13:08:00Z">
         <w:r>
           <w:t>nological</w:t>
         </w:r>
       </w:ins>
-      <w:ins w:id="47" w:author="Bahn, Michael" w:date="2013-10-22T13:07:00Z">
+      <w:ins w:id="48" w:author="Bahn, Michael" w:date="2013-10-22T13:07:00Z">
         <w:r>
           <w:t xml:space="preserve"> </w:t>
         </w:r>
       </w:ins>
-      <w:ins w:id="48" w:author="Bahn, Michael" w:date="2013-10-22T13:08:00Z">
+      <w:ins w:id="49" w:author="Bahn, Michael" w:date="2013-10-22T13:08:00Z">
         <w:r>
           <w:t>effects: SR may be higher in</w:t>
         </w:r>
       </w:ins>
-      <w:ins w:id="49" w:author="Bahn, Michael" w:date="2013-10-22T13:09:00Z">
+      <w:ins w:id="50" w:author="Bahn, Michael" w:date="2013-10-22T13:09:00Z">
         <w:r>
           <w:t xml:space="preserve"> </w:t>
         </w:r>
       </w:ins>
-      <w:ins w:id="50" w:author="Bahn, Michael" w:date="2013-10-22T13:08:00Z">
+      <w:ins w:id="51" w:author="Bahn, Michael" w:date="2013-10-22T13:08:00Z">
         <w:r>
           <w:t>springtime, when rhizosphere activity is high</w:t>
         </w:r>
       </w:ins>
-      <w:ins w:id="51" w:author="Bahn, Michael" w:date="2013-10-22T13:10:00Z">
+      <w:ins w:id="52" w:author="Bahn, Michael" w:date="2013-10-22T13:10:00Z">
         <w:r>
           <w:t xml:space="preserve"> and the autotrophic component of </w:t>
         </w:r>
       </w:ins>
-      <w:ins w:id="52" w:author="Bahn, Michael" w:date="2013-10-22T13:30:00Z">
+      <w:ins w:id="53" w:author="Bahn, Michael" w:date="2013-10-22T13:30:00Z">
         <w:r>
           <w:t>SR (Ra)</w:t>
         </w:r>
       </w:ins>
-      <w:ins w:id="53" w:author="Bahn, Michael" w:date="2013-10-22T13:10:00Z">
+      <w:ins w:id="54" w:author="Bahn, Michael" w:date="2013-10-22T13:10:00Z">
         <w:r>
           <w:t xml:space="preserve"> causes higher SR </w:t>
         </w:r>
       </w:ins>
-      <w:ins w:id="54" w:author="Bahn, Michael" w:date="2013-10-22T13:11:00Z">
+      <w:ins w:id="55" w:author="Bahn, Michael" w:date="2013-10-22T13:11:00Z">
         <w:r>
           <w:t>rates at a given T</w:t>
         </w:r>
       </w:ins>
-      <w:ins w:id="55" w:author="Bahn, Michael" w:date="2013-10-22T13:08:00Z">
+      <w:ins w:id="56" w:author="Bahn, Michael" w:date="2013-10-22T13:08:00Z">
         <w:r>
           <w:t xml:space="preserve"> </w:t>
         </w:r>
       </w:ins>
-      <w:ins w:id="56" w:author="Bahn, Michael" w:date="2013-10-22T13:11:00Z">
+      <w:ins w:id="57" w:author="Bahn, Michael" w:date="2013-10-22T13:11:00Z">
         <w:r>
           <w:t>than</w:t>
         </w:r>
       </w:ins>
-      <w:ins w:id="57" w:author="Bahn, Michael" w:date="2013-10-22T13:08:00Z">
+      <w:ins w:id="58" w:author="Bahn, Michael" w:date="2013-10-22T13:08:00Z">
         <w:r>
           <w:t xml:space="preserve"> in fall (Curiel Yuste et al. 2004; Davidson et al.</w:t>
         </w:r>
       </w:ins>
-      <w:ins w:id="58" w:author="Bahn, Michael" w:date="2013-10-22T13:09:00Z">
+      <w:ins w:id="59" w:author="Bahn, Michael" w:date="2013-10-22T13:09:00Z">
         <w:r>
           <w:t xml:space="preserve"> </w:t>
         </w:r>
       </w:ins>
-      <w:ins w:id="59" w:author="Bahn, Michael" w:date="2013-10-22T13:08:00Z">
+      <w:ins w:id="60" w:author="Bahn, Michael" w:date="2013-10-22T13:08:00Z">
         <w:r>
           <w:t xml:space="preserve">2006). </w:t>
         </w:r>
       </w:ins>
-      <w:ins w:id="60" w:author="Bahn, Michael" w:date="2013-10-22T13:09:00Z">
+      <w:ins w:id="61" w:author="Bahn, Michael" w:date="2013-10-22T13:09:00Z">
         <w:r>
           <w:t xml:space="preserve">This could cause a global bias in that </w:t>
         </w:r>
       </w:ins>
       <w:proofErr w:type="spellStart"/>
-      <w:ins w:id="61" w:author="Bahn, Michael" w:date="2013-10-22T13:12:00Z">
+      <w:ins w:id="62" w:author="Bahn, Michael" w:date="2013-10-22T13:12:00Z">
         <w:r>
           <w:t>SRannual</w:t>
         </w:r>
@@ -643,57 +651,57 @@
           <w:t xml:space="preserve"> of </w:t>
         </w:r>
       </w:ins>
-      <w:ins w:id="62" w:author="Bahn, Michael" w:date="2013-10-22T13:09:00Z">
+      <w:ins w:id="63" w:author="Bahn, Michael" w:date="2013-10-22T13:09:00Z">
         <w:r>
           <w:t xml:space="preserve">sites more strongly dominated </w:t>
         </w:r>
       </w:ins>
-      <w:ins w:id="63" w:author="Bahn, Michael" w:date="2013-10-22T13:10:00Z">
+      <w:ins w:id="64" w:author="Bahn, Michael" w:date="2013-10-22T13:10:00Z">
         <w:r>
           <w:t xml:space="preserve">by Ra </w:t>
         </w:r>
       </w:ins>
-      <w:ins w:id="64" w:author="Bahn, Michael" w:date="2013-10-22T13:31:00Z">
+      <w:ins w:id="65" w:author="Bahn, Michael" w:date="2013-10-22T13:31:00Z">
         <w:r>
           <w:t xml:space="preserve">(i.e. sites with higher SR, </w:t>
         </w:r>
       </w:ins>
-      <w:ins w:id="65" w:author="Bahn, Michael" w:date="2013-10-22T13:33:00Z">
+      <w:ins w:id="66" w:author="Bahn, Michael" w:date="2013-10-22T13:33:00Z">
         <w:r>
           <w:t xml:space="preserve">cf. </w:t>
         </w:r>
       </w:ins>
-      <w:ins w:id="66" w:author="Bahn, Michael" w:date="2013-10-22T13:31:00Z">
+      <w:ins w:id="67" w:author="Bahn, Michael" w:date="2013-10-22T13:31:00Z">
         <w:r>
           <w:t xml:space="preserve">Bond-Lamberty </w:t>
         </w:r>
       </w:ins>
-      <w:ins w:id="67" w:author="Bahn, Michael" w:date="2013-10-22T13:33:00Z">
+      <w:ins w:id="68" w:author="Bahn, Michael" w:date="2013-10-22T13:33:00Z">
         <w:r>
           <w:t xml:space="preserve">et al. </w:t>
         </w:r>
       </w:ins>
-      <w:ins w:id="68" w:author="Bahn, Michael" w:date="2013-10-22T13:31:00Z">
+      <w:ins w:id="69" w:author="Bahn, Michael" w:date="2013-10-22T13:31:00Z">
         <w:r>
           <w:t>2004, Subke et al. 2006, Bond-Lamberty</w:t>
         </w:r>
       </w:ins>
-      <w:ins w:id="69" w:author="Bahn, Michael" w:date="2013-10-22T13:36:00Z">
+      <w:ins w:id="70" w:author="Bahn, Michael" w:date="2013-10-22T13:36:00Z">
         <w:r>
           <w:t xml:space="preserve"> &amp; Thomson</w:t>
         </w:r>
       </w:ins>
-      <w:ins w:id="70" w:author="Bahn, Michael" w:date="2013-10-22T13:31:00Z">
+      <w:ins w:id="71" w:author="Bahn, Michael" w:date="2013-10-22T13:31:00Z">
         <w:r>
           <w:t xml:space="preserve"> 2010) </w:t>
         </w:r>
       </w:ins>
-      <w:ins w:id="71" w:author="Bahn, Michael" w:date="2013-10-22T13:10:00Z">
+      <w:ins w:id="72" w:author="Bahn, Michael" w:date="2013-10-22T13:10:00Z">
         <w:r>
           <w:t xml:space="preserve">should </w:t>
         </w:r>
       </w:ins>
-      <w:ins w:id="72" w:author="Bahn, Michael" w:date="2013-10-22T13:12:00Z">
+      <w:ins w:id="73" w:author="Bahn, Michael" w:date="2013-10-22T13:12:00Z">
         <w:r>
           <w:t xml:space="preserve">be less predictable from </w:t>
         </w:r>
@@ -722,37 +730,37 @@
           <w:t xml:space="preserve"> </w:t>
         </w:r>
       </w:ins>
-      <w:ins w:id="73" w:author="Bahn, Michael" w:date="2013-10-22T13:13:00Z">
+      <w:ins w:id="74" w:author="Bahn, Michael" w:date="2013-10-22T13:13:00Z">
         <w:r>
           <w:t xml:space="preserve">is measured during </w:t>
         </w:r>
       </w:ins>
-      <w:ins w:id="74" w:author="Bahn, Michael" w:date="2013-10-22T13:12:00Z">
+      <w:ins w:id="75" w:author="Bahn, Michael" w:date="2013-10-22T13:12:00Z">
         <w:r>
           <w:t xml:space="preserve">spring and underestimated when it </w:t>
         </w:r>
       </w:ins>
-      <w:ins w:id="75" w:author="Bahn, Michael" w:date="2013-10-22T13:13:00Z">
+      <w:ins w:id="76" w:author="Bahn, Michael" w:date="2013-10-22T13:13:00Z">
         <w:r>
           <w:t xml:space="preserve">is </w:t>
         </w:r>
       </w:ins>
-      <w:ins w:id="76" w:author="Bahn, Michael" w:date="2013-10-22T13:14:00Z">
+      <w:ins w:id="77" w:author="Bahn, Michael" w:date="2013-10-22T13:14:00Z">
         <w:r>
           <w:t xml:space="preserve">obtained </w:t>
         </w:r>
       </w:ins>
-      <w:ins w:id="77" w:author="Bahn, Michael" w:date="2013-10-22T13:13:00Z">
+      <w:ins w:id="78" w:author="Bahn, Michael" w:date="2013-10-22T13:13:00Z">
         <w:r>
           <w:t>during fall.</w:t>
         </w:r>
       </w:ins>
-      <w:ins w:id="78" w:author="Bahn, Michael" w:date="2013-10-22T13:14:00Z">
+      <w:ins w:id="79" w:author="Bahn, Michael" w:date="2013-10-22T13:14:00Z">
         <w:r>
           <w:t xml:space="preserve"> </w:t>
         </w:r>
       </w:ins>
-      <w:ins w:id="79" w:author="Bahn, Michael" w:date="2013-10-22T15:46:00Z">
+      <w:ins w:id="80" w:author="Bahn, Michael" w:date="2013-10-22T15:46:00Z">
         <w:r>
           <w:t>(</w:t>
         </w:r>
@@ -763,7 +771,7 @@
           <w:t>Note</w:t>
         </w:r>
       </w:ins>
-      <w:ins w:id="80" w:author="Bahn, Michael" w:date="2013-10-22T15:58:00Z">
+      <w:ins w:id="81" w:author="Bahn, Michael" w:date="2013-10-22T15:58:00Z">
         <w:r>
           <w:rPr>
             <w:i/>
@@ -771,7 +779,7 @@
           <w:t>,</w:t>
         </w:r>
       </w:ins>
-      <w:ins w:id="81" w:author="Bahn, Michael" w:date="2013-10-22T15:46:00Z">
+      <w:ins w:id="82" w:author="Bahn, Michael" w:date="2013-10-22T15:46:00Z">
         <w:r>
           <w:rPr>
             <w:i/>
@@ -793,7 +801,7 @@
           <w:t xml:space="preserve"> relationship could partly account for such an effect</w:t>
         </w:r>
       </w:ins>
-      <w:ins w:id="82" w:author="Bahn, Michael" w:date="2013-10-22T15:57:00Z">
+      <w:ins w:id="83" w:author="Bahn, Michael" w:date="2013-10-22T15:57:00Z">
         <w:r>
           <w:rPr>
             <w:i/>
@@ -801,7 +809,7 @@
           <w:t>- this could be taken up in the discussion</w:t>
         </w:r>
       </w:ins>
-      <w:ins w:id="83" w:author="Bahn, Michael" w:date="2013-10-22T15:46:00Z">
+      <w:ins w:id="84" w:author="Bahn, Michael" w:date="2013-10-22T15:46:00Z">
         <w:r>
           <w:t>).</w:t>
         </w:r>
@@ -817,45 +825,45 @@
         <w:spacing w:line="480" w:lineRule="auto"/>
         <w:jc w:val="both"/>
         <w:rPr>
-          <w:ins w:id="84" w:author="Bahn, Michael" w:date="2013-10-22T13:17:00Z"/>
-        </w:rPr>
-      </w:pPr>
-      <w:ins w:id="85" w:author="Bahn, Michael" w:date="2013-10-22T13:16:00Z">
+          <w:ins w:id="85" w:author="Bahn, Michael" w:date="2013-10-22T13:17:00Z"/>
+        </w:rPr>
+      </w:pPr>
+      <w:ins w:id="86" w:author="Bahn, Michael" w:date="2013-10-22T13:16:00Z">
         <w:r>
           <w:t xml:space="preserve">Seasonally dry ecosystems: how well does </w:t>
         </w:r>
       </w:ins>
-      <w:ins w:id="86" w:author="Bahn, Michael" w:date="2013-10-22T15:48:00Z">
+      <w:ins w:id="87" w:author="Bahn, Michael" w:date="2013-10-22T15:48:00Z">
         <w:r>
           <w:t xml:space="preserve">an </w:t>
         </w:r>
       </w:ins>
-      <w:ins w:id="87" w:author="Bahn, Michael" w:date="2013-10-22T13:16:00Z">
+      <w:ins w:id="88" w:author="Bahn, Michael" w:date="2013-10-22T13:16:00Z">
         <w:r>
           <w:t>aridity index capture effects</w:t>
         </w:r>
       </w:ins>
-      <w:ins w:id="88" w:author="Bahn, Michael" w:date="2013-10-22T15:49:00Z">
+      <w:ins w:id="89" w:author="Bahn, Michael" w:date="2013-10-22T15:49:00Z">
         <w:r>
           <w:t xml:space="preserve"> across sites</w:t>
         </w:r>
       </w:ins>
-      <w:ins w:id="89" w:author="Bahn, Michael" w:date="2013-10-22T13:17:00Z">
+      <w:ins w:id="90" w:author="Bahn, Michael" w:date="2013-10-22T13:17:00Z">
         <w:r>
           <w:t>?</w:t>
         </w:r>
       </w:ins>
-      <w:ins w:id="90" w:author="Bahn, Michael" w:date="2013-10-22T15:41:00Z">
+      <w:ins w:id="91" w:author="Bahn, Michael" w:date="2013-10-22T15:41:00Z">
         <w:r>
           <w:t xml:space="preserve"> </w:t>
         </w:r>
       </w:ins>
-      <w:ins w:id="91" w:author="Bahn, Michael" w:date="2013-10-22T15:58:00Z">
+      <w:ins w:id="92" w:author="Bahn, Michael" w:date="2013-10-22T15:58:00Z">
         <w:r>
           <w:t>Furthermore, a</w:t>
         </w:r>
       </w:ins>
-      <w:ins w:id="92" w:author="Bahn, Michael" w:date="2013-10-22T15:41:00Z">
+      <w:ins w:id="93" w:author="Bahn, Michael" w:date="2013-10-22T15:41:00Z">
         <w:r>
           <w:t xml:space="preserve"> fixed correction factor relating to average site aridity, may fail to account for effects caused by a distinct interannual variation in precipitation / soil moisture.</w:t>
         </w:r>
@@ -871,26 +879,26 @@
         <w:spacing w:line="480" w:lineRule="auto"/>
         <w:jc w:val="both"/>
         <w:rPr>
-          <w:ins w:id="93" w:author="Bahn, Michael" w:date="2013-10-22T13:17:00Z"/>
-        </w:rPr>
-      </w:pPr>
-      <w:ins w:id="94" w:author="Bahn, Michael" w:date="2013-10-22T13:17:00Z">
+          <w:ins w:id="94" w:author="Bahn, Michael" w:date="2013-10-22T13:17:00Z"/>
+        </w:rPr>
+      </w:pPr>
+      <w:ins w:id="95" w:author="Bahn, Michael" w:date="2013-10-22T13:17:00Z">
         <w:r>
           <w:lastRenderedPageBreak/>
           <w:t>Interannual variability</w:t>
         </w:r>
       </w:ins>
-      <w:ins w:id="95" w:author="Bahn, Michael" w:date="2013-10-22T15:42:00Z">
+      <w:ins w:id="96" w:author="Bahn, Michael" w:date="2013-10-22T15:42:00Z">
         <w:r>
           <w:t xml:space="preserve">: to what degree is </w:t>
         </w:r>
       </w:ins>
-      <w:ins w:id="96" w:author="Bahn, Michael" w:date="2013-10-22T15:58:00Z">
+      <w:ins w:id="97" w:author="Bahn, Michael" w:date="2013-10-22T15:58:00Z">
         <w:r>
           <w:t xml:space="preserve">the </w:t>
         </w:r>
       </w:ins>
-      <w:ins w:id="97" w:author="Bahn, Michael" w:date="2013-10-22T15:43:00Z">
+      <w:ins w:id="98" w:author="Bahn, Michael" w:date="2013-10-22T15:43:00Z">
         <w:r>
           <w:t xml:space="preserve">cross-site relationship between SRMAT and </w:t>
         </w:r>
@@ -923,145 +931,145 @@
         <w:ind w:left="709"/>
         <w:jc w:val="both"/>
         <w:rPr>
-          <w:ins w:id="98" w:author="Bahn, Michael" w:date="2013-10-22T12:14:00Z"/>
-        </w:rPr>
-      </w:pPr>
-      <w:ins w:id="99" w:author="Bahn, Michael" w:date="2013-10-22T13:18:00Z">
+          <w:ins w:id="99" w:author="Bahn, Michael" w:date="2013-10-22T12:14:00Z"/>
+        </w:rPr>
+      </w:pPr>
+      <w:ins w:id="100" w:author="Bahn, Michael" w:date="2013-10-22T13:18:00Z">
         <w:r>
           <w:t xml:space="preserve">Here, we use the largest available </w:t>
         </w:r>
       </w:ins>
-      <w:ins w:id="100" w:author="Bahn, Michael" w:date="2013-10-22T15:44:00Z">
+      <w:ins w:id="101" w:author="Bahn, Michael" w:date="2013-10-22T15:44:00Z">
         <w:r>
           <w:t xml:space="preserve">global </w:t>
         </w:r>
       </w:ins>
-      <w:ins w:id="101" w:author="Bahn, Michael" w:date="2013-10-22T13:18:00Z">
+      <w:ins w:id="102" w:author="Bahn, Michael" w:date="2013-10-22T13:18:00Z">
         <w:r>
           <w:t>dataset</w:t>
         </w:r>
       </w:ins>
-      <w:ins w:id="102" w:author="Bahn, Michael" w:date="2013-10-22T13:19:00Z">
+      <w:ins w:id="103" w:author="Bahn, Michael" w:date="2013-10-22T13:19:00Z">
         <w:r>
           <w:t xml:space="preserve"> (</w:t>
         </w:r>
       </w:ins>
-      <w:ins w:id="103" w:author="Bahn, Michael" w:date="2013-10-22T13:20:00Z">
+      <w:ins w:id="104" w:author="Bahn, Michael" w:date="2013-10-22T13:20:00Z">
         <w:r>
           <w:t xml:space="preserve">Bond-Lamberty </w:t>
         </w:r>
       </w:ins>
-      <w:ins w:id="104" w:author="Bahn, Michael" w:date="2013-10-22T13:37:00Z">
+      <w:ins w:id="105" w:author="Bahn, Michael" w:date="2013-10-22T13:37:00Z">
         <w:r>
           <w:t xml:space="preserve">&amp; Thomson </w:t>
         </w:r>
       </w:ins>
-      <w:ins w:id="105" w:author="Bahn, Michael" w:date="2013-10-22T13:20:00Z">
+      <w:ins w:id="106" w:author="Bahn, Michael" w:date="2013-10-22T13:20:00Z">
         <w:r>
           <w:t>2010; mor</w:t>
         </w:r>
       </w:ins>
-      <w:ins w:id="106" w:author="Bahn, Michael" w:date="2013-10-22T13:19:00Z">
+      <w:ins w:id="107" w:author="Bahn, Michael" w:date="2013-10-22T13:19:00Z">
         <w:r>
           <w:t xml:space="preserve">e than an order of magnitude larger than the one </w:t>
         </w:r>
       </w:ins>
-      <w:ins w:id="107" w:author="Bahn, Michael" w:date="2013-10-22T13:29:00Z">
+      <w:ins w:id="108" w:author="Bahn, Michael" w:date="2013-10-22T13:29:00Z">
         <w:r>
           <w:t>used</w:t>
         </w:r>
       </w:ins>
-      <w:ins w:id="108" w:author="Bahn, Michael" w:date="2013-10-22T13:38:00Z">
+      <w:ins w:id="109" w:author="Bahn, Michael" w:date="2013-10-22T13:38:00Z">
         <w:r>
           <w:t xml:space="preserve"> by Bahn et al. 2010</w:t>
         </w:r>
       </w:ins>
-      <w:ins w:id="109" w:author="Bahn, Michael" w:date="2013-10-22T13:19:00Z">
+      <w:ins w:id="110" w:author="Bahn, Michael" w:date="2013-10-22T13:19:00Z">
         <w:r>
           <w:t>)</w:t>
         </w:r>
       </w:ins>
-      <w:ins w:id="110" w:author="Bahn, Michael" w:date="2013-10-22T13:20:00Z">
+      <w:ins w:id="111" w:author="Bahn, Michael" w:date="2013-10-22T13:20:00Z">
         <w:r>
           <w:t xml:space="preserve"> </w:t>
         </w:r>
       </w:ins>
-      <w:ins w:id="111" w:author="Bahn, Michael" w:date="2013-10-22T16:00:00Z">
+      <w:ins w:id="112" w:author="Bahn, Michael" w:date="2013-10-22T16:00:00Z">
         <w:r>
           <w:t xml:space="preserve">1) </w:t>
         </w:r>
       </w:ins>
-      <w:ins w:id="112" w:author="Bahn, Michael" w:date="2013-10-22T13:20:00Z">
+      <w:ins w:id="113" w:author="Bahn, Michael" w:date="2013-10-22T13:20:00Z">
         <w:r>
           <w:t>to test the general validity</w:t>
         </w:r>
       </w:ins>
-      <w:ins w:id="113" w:author="Bahn, Michael" w:date="2013-10-22T13:21:00Z">
+      <w:ins w:id="114" w:author="Bahn, Michael" w:date="2013-10-22T13:21:00Z">
         <w:r>
           <w:t xml:space="preserve"> of the relationship suggested by Bahn et al. (2010)</w:t>
         </w:r>
       </w:ins>
-      <w:ins w:id="114" w:author="Bahn, Michael" w:date="2013-10-22T13:23:00Z">
+      <w:ins w:id="115" w:author="Bahn, Michael" w:date="2013-10-22T13:23:00Z">
         <w:r>
           <w:t xml:space="preserve"> both across sites and, within sites, across years</w:t>
         </w:r>
       </w:ins>
-      <w:ins w:id="115" w:author="Bahn, Michael" w:date="2013-10-22T15:44:00Z">
+      <w:ins w:id="116" w:author="Bahn, Michael" w:date="2013-10-22T15:44:00Z">
         <w:r>
           <w:t>;</w:t>
         </w:r>
       </w:ins>
-      <w:ins w:id="116" w:author="Bahn, Michael" w:date="2013-10-22T13:22:00Z">
+      <w:ins w:id="117" w:author="Bahn, Michael" w:date="2013-10-22T13:22:00Z">
         <w:r>
           <w:t xml:space="preserve"> </w:t>
         </w:r>
       </w:ins>
-      <w:ins w:id="117" w:author="Bahn, Michael" w:date="2013-10-22T15:59:00Z">
+      <w:ins w:id="118" w:author="Bahn, Michael" w:date="2013-10-22T15:59:00Z">
         <w:r>
           <w:t xml:space="preserve">2) to explore how the relationship is affected by aridity, and how such aridity effects can be accounted for; </w:t>
         </w:r>
       </w:ins>
-      <w:ins w:id="118" w:author="Bahn, Michael" w:date="2013-10-22T16:00:00Z">
+      <w:ins w:id="119" w:author="Bahn, Michael" w:date="2013-10-22T16:00:00Z">
         <w:r>
           <w:t>3</w:t>
         </w:r>
       </w:ins>
-      <w:ins w:id="119" w:author="Bahn, Michael" w:date="2013-10-22T13:23:00Z">
+      <w:ins w:id="120" w:author="Bahn, Michael" w:date="2013-10-22T13:23:00Z">
         <w:r>
           <w:t xml:space="preserve">) </w:t>
         </w:r>
       </w:ins>
-      <w:ins w:id="120" w:author="Bahn, Michael" w:date="2013-10-22T15:45:00Z">
+      <w:ins w:id="121" w:author="Bahn, Michael" w:date="2013-10-22T15:45:00Z">
         <w:r>
           <w:t xml:space="preserve">to test </w:t>
         </w:r>
       </w:ins>
-      <w:ins w:id="121" w:author="Bahn, Michael" w:date="2013-10-22T13:24:00Z">
+      <w:ins w:id="122" w:author="Bahn, Michael" w:date="2013-10-22T13:24:00Z">
         <w:r>
           <w:t>the hypothesis that the relationship predicts Rh</w:t>
         </w:r>
       </w:ins>
-      <w:ins w:id="122" w:author="Bahn, Michael" w:date="2013-10-22T13:30:00Z">
+      <w:ins w:id="123" w:author="Bahn, Michael" w:date="2013-10-22T13:30:00Z">
         <w:r>
           <w:t>-</w:t>
         </w:r>
       </w:ins>
-      <w:ins w:id="123" w:author="Bahn, Michael" w:date="2013-10-22T13:24:00Z">
+      <w:ins w:id="124" w:author="Bahn, Michael" w:date="2013-10-22T13:24:00Z">
         <w:r>
           <w:t>dominated sites better than Ra</w:t>
         </w:r>
       </w:ins>
-      <w:ins w:id="124" w:author="Bahn, Michael" w:date="2013-10-22T15:45:00Z">
+      <w:ins w:id="125" w:author="Bahn, Michael" w:date="2013-10-22T15:45:00Z">
         <w:r>
           <w:t>-</w:t>
         </w:r>
       </w:ins>
-      <w:ins w:id="125" w:author="Bahn, Michael" w:date="2013-10-22T13:24:00Z">
+      <w:ins w:id="126" w:author="Bahn, Michael" w:date="2013-10-22T13:24:00Z">
         <w:r>
           <w:t>dominated ones</w:t>
         </w:r>
       </w:ins>
-      <w:ins w:id="126" w:author="Bahn, Michael" w:date="2013-10-22T13:25:00Z">
+      <w:ins w:id="127" w:author="Bahn, Michael" w:date="2013-10-22T13:25:00Z">
         <w:r>
           <w:t>.</w:t>
         </w:r>
@@ -1072,7 +1080,7 @@
         <w:spacing w:line="480" w:lineRule="auto"/>
         <w:ind w:firstLine="720"/>
         <w:rPr>
-          <w:ins w:id="127" w:author="Bahn, Michael" w:date="2013-10-22T12:14:00Z"/>
+          <w:ins w:id="128" w:author="Bahn, Michael" w:date="2013-10-22T12:14:00Z"/>
         </w:rPr>
       </w:pPr>
     </w:p>
@@ -1663,21 +1671,11 @@
       <w:r>
         <w:rPr>
           <w:highlight w:val="yellow"/>
-          <w:rPrChange w:id="128" w:author="Jian, Jinshi" w:date="2019-02-26T16:16:00Z">
-            <w:rPr/>
-          </w:rPrChange>
-        </w:rPr>
-        <w:t xml:space="preserve">Mean </w:t>
-      </w:r>
-      <w:r>
-        <w:rPr>
-          <w:highlight w:val="yellow"/>
           <w:rPrChange w:id="129" w:author="Jian, Jinshi" w:date="2019-02-26T16:16:00Z">
             <w:rPr/>
           </w:rPrChange>
         </w:rPr>
-        <w:lastRenderedPageBreak/>
-        <w:t>annual air temperature, computed from the climate data (</w:t>
+        <w:t xml:space="preserve">Mean </w:t>
       </w:r>
       <w:r>
         <w:rPr>
@@ -1686,7 +1684,8 @@
             <w:rPr/>
           </w:rPrChange>
         </w:rPr>
-        <w:t>below</w:t>
+        <w:lastRenderedPageBreak/>
+        <w:t>annual air temperature, computed from the climate data (</w:t>
       </w:r>
       <w:r>
         <w:rPr>
@@ -1695,7 +1694,7 @@
             <w:rPr/>
           </w:rPrChange>
         </w:rPr>
-        <w:t>)</w:t>
+        <w:t>below</w:t>
       </w:r>
       <w:r>
         <w:rPr>
@@ -1704,7 +1703,7 @@
             <w:rPr/>
           </w:rPrChange>
         </w:rPr>
-        <w:t xml:space="preserve"> for the year of the study</w:t>
+        <w:t>)</w:t>
       </w:r>
       <w:r>
         <w:rPr>
@@ -1713,7 +1712,7 @@
             <w:rPr/>
           </w:rPrChange>
         </w:rPr>
-        <w:t>, was used as a proxy f</w:t>
+        <w:t xml:space="preserve"> for the year of the study</w:t>
       </w:r>
       <w:r>
         <w:rPr>
@@ -1722,6 +1721,15 @@
             <w:rPr/>
           </w:rPrChange>
         </w:rPr>
+        <w:t>, was used as a proxy f</w:t>
+      </w:r>
+      <w:r>
+        <w:rPr>
+          <w:highlight w:val="yellow"/>
+          <w:rPrChange w:id="135" w:author="Jian, Jinshi" w:date="2019-02-26T16:16:00Z">
+            <w:rPr/>
+          </w:rPrChange>
+        </w:rPr>
         <w:t>or mean annual soil temperature,</w:t>
       </w:r>
       <w:r>
@@ -2639,6 +2647,8 @@
         </w:rPr>
         <w:br w:type="page"/>
       </w:r>
+      <w:bookmarkStart w:id="136" w:name="_GoBack"/>
+      <w:bookmarkEnd w:id="136"/>
     </w:p>
     <w:p>
       <w:pPr>
@@ -4108,7 +4118,7 @@
 </file>
 
 <file path=customXml/itemProps1.xml><?xml version="1.0" encoding="utf-8"?>
-<ds:datastoreItem xmlns:ds="http://schemas.openxmlformats.org/officeDocument/2006/customXml" ds:itemID="{17F27C73-6E30-A844-9690-DECBA2E1FC5D}">
+<ds:datastoreItem xmlns:ds="http://schemas.openxmlformats.org/officeDocument/2006/customXml" ds:itemID="{592A51D7-8AAB-8F4C-A8EF-B57938FF6391}">
   <ds:schemaRefs>
     <ds:schemaRef ds:uri="http://schemas.openxmlformats.org/officeDocument/2006/bibliography"/>
   </ds:schemaRefs>

</xml_diff>